<commit_message>
Update README.md with proposal rough draft
</commit_message>
<xml_diff>
--- a/Template_Proposal.docx
+++ b/Template_Proposal.docx
@@ -1,429 +1,826 @@
 
 <file path=word/document.xml><?xml version="1.0" encoding="utf-8"?>
-<w:document xmlns:wpc="http://schemas.microsoft.com/office/word/2010/wordprocessingCanvas" xmlns:cx="http://schemas.microsoft.com/office/drawing/2014/chartex" xmlns:cx1="http://schemas.microsoft.com/office/drawing/2015/9/8/chartex" xmlns:cx2="http://schemas.microsoft.com/office/drawing/2015/10/21/chartex" xmlns:cx3="http://schemas.microsoft.com/office/drawing/2016/5/9/chartex" xmlns:cx4="http://schemas.microsoft.com/office/drawing/2016/5/10/chartex" xmlns:cx5="http://schemas.microsoft.com/office/drawing/2016/5/11/chartex" xmlns:cx6="http://schemas.microsoft.com/office/drawing/2016/5/12/chartex" xmlns:cx7="http://schemas.microsoft.com/office/drawing/2016/5/13/chartex" xmlns:cx8="http://schemas.microsoft.com/office/drawing/2016/5/14/chartex" xmlns:mc="http://schemas.openxmlformats.org/markup-compatibility/2006" xmlns:aink="http://schemas.microsoft.com/office/drawing/2016/ink" xmlns:am3d="http://schemas.microsoft.com/office/drawing/2017/model3d" xmlns:o="urn:schemas-microsoft-com:office:office" xmlns:oel="http://schemas.microsoft.com/office/2019/extlst" xmlns:r="http://schemas.openxmlformats.org/officeDocument/2006/relationships" xmlns:m="http://schemas.openxmlformats.org/officeDocument/2006/math" xmlns:v="urn:schemas-microsoft-com:vml" xmlns:wp14="http://schemas.microsoft.com/office/word/2010/wordprocessingDrawing" xmlns:wp="http://schemas.openxmlformats.org/drawingml/2006/wordprocessingDrawing" xmlns:w10="urn:schemas-microsoft-com:office:word" xmlns:w="http://schemas.openxmlformats.org/wordprocessingml/2006/main" xmlns:w14="http://schemas.microsoft.com/office/word/2010/wordml" xmlns:w15="http://schemas.microsoft.com/office/word/2012/wordml" xmlns:w16cex="http://schemas.microsoft.com/office/word/2018/wordml/cex" xmlns:w16cid="http://schemas.microsoft.com/office/word/2016/wordml/cid" xmlns:w16="http://schemas.microsoft.com/office/word/2018/wordml" xmlns:w16sdtdh="http://schemas.microsoft.com/office/word/2020/wordml/sdtdatahash" xmlns:w16se="http://schemas.microsoft.com/office/word/2015/wordml/symex" xmlns:wpg="http://schemas.microsoft.com/office/word/2010/wordprocessingGroup" xmlns:wpi="http://schemas.microsoft.com/office/word/2010/wordprocessingInk" xmlns:wne="http://schemas.microsoft.com/office/word/2006/wordml" xmlns:wps="http://schemas.microsoft.com/office/word/2010/wordprocessingShape" mc:Ignorable="w14 w15 w16se w16cid w16 w16cex w16sdtdh wp14">
+<w:document xmlns:wpc="http://schemas.microsoft.com/office/word/2010/wordprocessingCanvas" xmlns:cx="http://schemas.microsoft.com/office/drawing/2014/chartex" xmlns:cx1="http://schemas.microsoft.com/office/drawing/2015/9/8/chartex" xmlns:cx2="http://schemas.microsoft.com/office/drawing/2015/10/21/chartex" xmlns:cx3="http://schemas.microsoft.com/office/drawing/2016/5/9/chartex" xmlns:cx4="http://schemas.microsoft.com/office/drawing/2016/5/10/chartex" xmlns:cx5="http://schemas.microsoft.com/office/drawing/2016/5/11/chartex" xmlns:cx6="http://schemas.microsoft.com/office/drawing/2016/5/12/chartex" xmlns:cx7="http://schemas.microsoft.com/office/drawing/2016/5/13/chartex" xmlns:cx8="http://schemas.microsoft.com/office/drawing/2016/5/14/chartex" xmlns:mc="http://schemas.openxmlformats.org/markup-compatibility/2006" xmlns:aink="http://schemas.microsoft.com/office/drawing/2016/ink" xmlns:am3d="http://schemas.microsoft.com/office/drawing/2017/model3d" xmlns:o="urn:schemas-microsoft-com:office:office" xmlns:oel="http://schemas.microsoft.com/office/2019/extlst" xmlns:r="http://schemas.openxmlformats.org/officeDocument/2006/relationships" xmlns:m="http://schemas.openxmlformats.org/officeDocument/2006/math" xmlns:v="urn:schemas-microsoft-com:vml" xmlns:wp14="http://schemas.microsoft.com/office/word/2010/wordprocessingDrawing" xmlns:wp="http://schemas.openxmlformats.org/drawingml/2006/wordprocessingDrawing" xmlns:w10="urn:schemas-microsoft-com:office:word" xmlns:w="http://schemas.openxmlformats.org/wordprocessingml/2006/main" xmlns:w14="http://schemas.microsoft.com/office/word/2010/wordml" xmlns:w15="http://schemas.microsoft.com/office/word/2012/wordml" xmlns:w16cex="http://schemas.microsoft.com/office/word/2018/wordml/cex" xmlns:w16cid="http://schemas.microsoft.com/office/word/2016/wordml/cid" xmlns:w16="http://schemas.microsoft.com/office/word/2018/wordml" xmlns:w16du="http://schemas.microsoft.com/office/word/2023/wordml/word16du" xmlns:w16sdtdh="http://schemas.microsoft.com/office/word/2020/wordml/sdtdatahash" xmlns:w16sdtfl="http://schemas.microsoft.com/office/word/2024/wordml/sdtformatlock" xmlns:w16se="http://schemas.microsoft.com/office/word/2015/wordml/symex" xmlns:wpg="http://schemas.microsoft.com/office/word/2010/wordprocessingGroup" xmlns:wpi="http://schemas.microsoft.com/office/word/2010/wordprocessingInk" xmlns:wne="http://schemas.microsoft.com/office/word/2006/wordml" xmlns:wps="http://schemas.microsoft.com/office/word/2010/wordprocessingShape" mc:Ignorable="w14 w15 w16se w16cid w16 w16cex w16sdtdh w16sdtfl w16du wp14">
   <w:body>
     <w:p>
       <w:pPr>
-        <w:pStyle w:val="Heading1"/>
-        <w:tabs>
-          <w:tab w:val="right" w:pos="8647"/>
-        </w:tabs>
-      </w:pPr>
-      <w:r>
-        <w:t xml:space="preserve">COMP 4350 </w:t>
-      </w:r>
-      <w:r>
-        <w:t>Proposal</w:t>
-      </w:r>
-      <w:r>
-        <w:tab/>
-        <w:t xml:space="preserve">Team </w:t>
-      </w:r>
-      <w:r>
-        <w:t>[]</w:t>
-      </w:r>
-    </w:p>
-    <w:p>
-      <w:pPr>
-        <w:rPr>
-          <w:rFonts w:asciiTheme="majorHAnsi" w:eastAsiaTheme="majorEastAsia" w:hAnsiTheme="majorHAnsi" w:cstheme="majorBidi"/>
-          <w:b/>
-          <w:bCs/>
-          <w:color w:val="365F91" w:themeColor="accent1" w:themeShade="BF"/>
-          <w:sz w:val="26"/>
-          <w:szCs w:val="26"/>
-        </w:rPr>
-      </w:pPr>
-      <w:r>
-        <w:rPr>
-          <w:rFonts w:asciiTheme="majorHAnsi" w:eastAsiaTheme="majorEastAsia" w:hAnsiTheme="majorHAnsi" w:cstheme="majorBidi"/>
-          <w:b/>
-          <w:bCs/>
-          <w:color w:val="365F91" w:themeColor="accent1" w:themeShade="BF"/>
-          <w:sz w:val="26"/>
-          <w:szCs w:val="26"/>
-        </w:rPr>
-        <w:t xml:space="preserve">[The proposal is </w:t>
-      </w:r>
-      <w:r>
-        <w:rPr>
-          <w:rFonts w:asciiTheme="majorHAnsi" w:eastAsiaTheme="majorEastAsia" w:hAnsiTheme="majorHAnsi" w:cstheme="majorBidi"/>
-          <w:b/>
-          <w:bCs/>
-          <w:color w:val="365F91" w:themeColor="accent1" w:themeShade="BF"/>
-          <w:sz w:val="26"/>
-          <w:szCs w:val="26"/>
-        </w:rPr>
-        <w:t xml:space="preserve">about </w:t>
-      </w:r>
-      <w:r>
-        <w:rPr>
-          <w:rFonts w:asciiTheme="majorHAnsi" w:eastAsiaTheme="majorEastAsia" w:hAnsiTheme="majorHAnsi" w:cstheme="majorBidi"/>
-          <w:b/>
-          <w:bCs/>
-          <w:color w:val="365F91" w:themeColor="accent1" w:themeShade="BF"/>
-          <w:sz w:val="26"/>
-          <w:szCs w:val="26"/>
-        </w:rPr>
-        <w:t>2</w:t>
-      </w:r>
-      <w:r>
-        <w:rPr>
-          <w:rFonts w:asciiTheme="majorHAnsi" w:eastAsiaTheme="majorEastAsia" w:hAnsiTheme="majorHAnsi" w:cstheme="majorBidi"/>
-          <w:b/>
-          <w:bCs/>
-          <w:color w:val="365F91" w:themeColor="accent1" w:themeShade="BF"/>
-          <w:sz w:val="26"/>
-          <w:szCs w:val="26"/>
-        </w:rPr>
-        <w:t xml:space="preserve"> pages. </w:t>
-      </w:r>
-      <w:r>
-        <w:rPr>
-          <w:rFonts w:asciiTheme="majorHAnsi" w:eastAsiaTheme="majorEastAsia" w:hAnsiTheme="majorHAnsi" w:cstheme="majorBidi"/>
-          <w:b/>
-          <w:bCs/>
-          <w:color w:val="365F91" w:themeColor="accent1" w:themeShade="BF"/>
-          <w:sz w:val="26"/>
-          <w:szCs w:val="26"/>
-        </w:rPr>
-        <w:t>Feel free to add more sections if needed.</w:t>
-      </w:r>
-      <w:r>
-        <w:rPr>
-          <w:rFonts w:asciiTheme="majorHAnsi" w:eastAsiaTheme="majorEastAsia" w:hAnsiTheme="majorHAnsi" w:cstheme="majorBidi"/>
-          <w:b/>
-          <w:bCs/>
-          <w:color w:val="365F91" w:themeColor="accent1" w:themeShade="BF"/>
-          <w:sz w:val="26"/>
-          <w:szCs w:val="26"/>
-        </w:rPr>
-        <w:t>]</w:t>
-      </w:r>
-    </w:p>
-    <w:p>
-      <w:pPr>
-        <w:pStyle w:val="Heading2"/>
-      </w:pPr>
-      <w:r>
-        <w:t xml:space="preserve">Project </w:t>
-      </w:r>
-      <w:r>
-        <w:t>Summary</w:t>
-      </w:r>
-      <w:r>
-        <w:t xml:space="preserve"> and vision</w:t>
-      </w:r>
-      <w:r>
-        <w:t xml:space="preserve"> </w:t>
-      </w:r>
-      <w:r>
-        <w:rPr>
-          <w:b/>
-          <w:bCs/>
-        </w:rPr>
-        <w:t>[you can include the stakeholders of your project here.]</w:t>
-      </w:r>
-    </w:p>
-    <w:p>
-      <w:pPr>
-        <w:pStyle w:val="Heading1"/>
-      </w:pPr>
-    </w:p>
-    <w:p/>
-    <w:p>
-      <w:pPr>
-        <w:rPr>
-          <w:rFonts w:asciiTheme="majorHAnsi" w:eastAsiaTheme="majorEastAsia" w:hAnsiTheme="majorHAnsi" w:cstheme="majorBidi"/>
-          <w:color w:val="365F91" w:themeColor="accent1" w:themeShade="BF"/>
-          <w:sz w:val="26"/>
-          <w:szCs w:val="26"/>
-        </w:rPr>
-      </w:pPr>
-      <w:r>
-        <w:rPr>
-          <w:rFonts w:asciiTheme="majorHAnsi" w:eastAsiaTheme="majorEastAsia" w:hAnsiTheme="majorHAnsi" w:cstheme="majorBidi"/>
-          <w:color w:val="365F91" w:themeColor="accent1" w:themeShade="BF"/>
-          <w:sz w:val="26"/>
-          <w:szCs w:val="26"/>
-        </w:rPr>
-        <w:t>Core features</w:t>
-      </w:r>
-      <w:r>
-        <w:rPr>
-          <w:rFonts w:asciiTheme="majorHAnsi" w:eastAsiaTheme="majorEastAsia" w:hAnsiTheme="majorHAnsi" w:cstheme="majorBidi"/>
-          <w:b/>
-          <w:bCs/>
-          <w:color w:val="365F91" w:themeColor="accent1" w:themeShade="BF"/>
-          <w:sz w:val="26"/>
-          <w:szCs w:val="26"/>
-        </w:rPr>
-        <w:t xml:space="preserve"> [at least four</w:t>
-      </w:r>
-      <w:r>
-        <w:rPr>
-          <w:rFonts w:asciiTheme="majorHAnsi" w:eastAsiaTheme="majorEastAsia" w:hAnsiTheme="majorHAnsi" w:cstheme="majorBidi"/>
-          <w:b/>
-          <w:bCs/>
-          <w:color w:val="365F91" w:themeColor="accent1" w:themeShade="BF"/>
-          <w:sz w:val="26"/>
-          <w:szCs w:val="26"/>
-        </w:rPr>
-        <w:t xml:space="preserve"> </w:t>
-      </w:r>
-      <w:r>
-        <w:rPr>
-          <w:rFonts w:asciiTheme="majorHAnsi" w:eastAsiaTheme="majorEastAsia" w:hAnsiTheme="majorHAnsi" w:cstheme="majorBidi"/>
-          <w:b/>
-          <w:bCs/>
-          <w:color w:val="365F91" w:themeColor="accent1" w:themeShade="BF"/>
-          <w:sz w:val="26"/>
-          <w:szCs w:val="26"/>
-        </w:rPr>
-        <w:t xml:space="preserve">functional </w:t>
-      </w:r>
-      <w:r>
-        <w:rPr>
-          <w:rFonts w:asciiTheme="majorHAnsi" w:eastAsiaTheme="majorEastAsia" w:hAnsiTheme="majorHAnsi" w:cstheme="majorBidi"/>
-          <w:b/>
-          <w:bCs/>
-          <w:color w:val="365F91" w:themeColor="accent1" w:themeShade="BF"/>
-          <w:sz w:val="26"/>
-          <w:szCs w:val="26"/>
-        </w:rPr>
-        <w:t>features</w:t>
-      </w:r>
-      <w:r>
-        <w:rPr>
-          <w:rFonts w:asciiTheme="majorHAnsi" w:eastAsiaTheme="majorEastAsia" w:hAnsiTheme="majorHAnsi" w:cstheme="majorBidi"/>
-          <w:b/>
-          <w:bCs/>
-          <w:color w:val="365F91" w:themeColor="accent1" w:themeShade="BF"/>
-          <w:sz w:val="26"/>
-          <w:szCs w:val="26"/>
-        </w:rPr>
-        <w:t xml:space="preserve"> + </w:t>
-      </w:r>
-      <w:r>
-        <w:rPr>
-          <w:rFonts w:asciiTheme="majorHAnsi" w:eastAsiaTheme="majorEastAsia" w:hAnsiTheme="majorHAnsi" w:cstheme="majorBidi"/>
-          <w:b/>
-          <w:bCs/>
-          <w:color w:val="365F91" w:themeColor="accent1" w:themeShade="BF"/>
-          <w:sz w:val="26"/>
-          <w:szCs w:val="26"/>
-        </w:rPr>
-        <w:t>one non-functional feature related to capacity</w:t>
-      </w:r>
-      <w:r>
-        <w:rPr>
-          <w:rFonts w:asciiTheme="majorHAnsi" w:eastAsiaTheme="majorEastAsia" w:hAnsiTheme="majorHAnsi" w:cstheme="majorBidi"/>
-          <w:b/>
-          <w:bCs/>
-          <w:color w:val="365F91" w:themeColor="accent1" w:themeShade="BF"/>
-          <w:sz w:val="26"/>
-          <w:szCs w:val="26"/>
-        </w:rPr>
-        <w:t xml:space="preserve"> of the application</w:t>
-      </w:r>
-      <w:r>
-        <w:rPr>
-          <w:rFonts w:asciiTheme="majorHAnsi" w:eastAsiaTheme="majorEastAsia" w:hAnsiTheme="majorHAnsi" w:cstheme="majorBidi"/>
-          <w:b/>
-          <w:bCs/>
-          <w:color w:val="365F91" w:themeColor="accent1" w:themeShade="BF"/>
-          <w:sz w:val="26"/>
-          <w:szCs w:val="26"/>
-        </w:rPr>
-        <w:t xml:space="preserve"> (</w:t>
-      </w:r>
-      <w:r>
-        <w:rPr>
-          <w:rFonts w:asciiTheme="majorHAnsi" w:eastAsiaTheme="majorEastAsia" w:hAnsiTheme="majorHAnsi" w:cstheme="majorBidi"/>
-          <w:b/>
-          <w:bCs/>
-          <w:color w:val="365F91" w:themeColor="accent1" w:themeShade="BF"/>
-          <w:sz w:val="26"/>
-          <w:szCs w:val="26"/>
-        </w:rPr>
-        <w:t>e.g., can response 100 users with 1000 requests per minute concurrently</w:t>
-      </w:r>
-      <w:r>
-        <w:rPr>
-          <w:rFonts w:asciiTheme="majorHAnsi" w:eastAsiaTheme="majorEastAsia" w:hAnsiTheme="majorHAnsi" w:cstheme="majorBidi"/>
-          <w:b/>
-          <w:bCs/>
-          <w:color w:val="365F91" w:themeColor="accent1" w:themeShade="BF"/>
-          <w:sz w:val="26"/>
-          <w:szCs w:val="26"/>
-        </w:rPr>
-        <w:t>)</w:t>
-      </w:r>
-      <w:r>
-        <w:rPr>
-          <w:rFonts w:asciiTheme="majorHAnsi" w:eastAsiaTheme="majorEastAsia" w:hAnsiTheme="majorHAnsi" w:cstheme="majorBidi"/>
-          <w:b/>
-          <w:bCs/>
-          <w:color w:val="365F91" w:themeColor="accent1" w:themeShade="BF"/>
-          <w:sz w:val="26"/>
-          <w:szCs w:val="26"/>
-        </w:rPr>
-        <w:t>]</w:t>
-      </w:r>
-    </w:p>
-    <w:p>
-      <w:pPr>
-        <w:pStyle w:val="Heading1"/>
-      </w:pPr>
-    </w:p>
-    <w:p>
-      <w:pPr>
-        <w:pStyle w:val="Heading1"/>
-      </w:pPr>
-    </w:p>
-    <w:p>
-      <w:pPr>
-        <w:pStyle w:val="Heading2"/>
-        <w:rPr>
-          <w:b/>
-          <w:bCs/>
-        </w:rPr>
-      </w:pPr>
-      <w:r>
-        <w:t>Technologies</w:t>
-      </w:r>
-      <w:r>
-        <w:t xml:space="preserve"> </w:t>
-      </w:r>
-      <w:r>
-        <w:rPr>
-          <w:b/>
-          <w:bCs/>
-        </w:rPr>
-        <w:t>[if you are not sure at this moment, please list some potential techno</w:t>
-      </w:r>
-      <w:r>
-        <w:rPr>
-          <w:b/>
-          <w:bCs/>
-        </w:rPr>
-        <w:t>logies as candidates</w:t>
-      </w:r>
-      <w:r>
-        <w:rPr>
-          <w:b/>
-          <w:bCs/>
-        </w:rPr>
-        <w:t>]</w:t>
-      </w:r>
-    </w:p>
-    <w:p>
-      <w:pPr>
-        <w:pStyle w:val="Heading1"/>
-      </w:pPr>
-      <w:r>
-        <w:tab/>
-      </w:r>
-    </w:p>
-    <w:p>
-      <w:pPr>
-        <w:pStyle w:val="Heading1"/>
-      </w:pPr>
-    </w:p>
-    <w:p>
-      <w:pPr>
-        <w:pStyle w:val="Heading1"/>
-      </w:pPr>
-    </w:p>
-    <w:p>
-      <w:pPr>
-        <w:pStyle w:val="Heading2"/>
-      </w:pPr>
-      <w:r>
-        <w:t>User Stories</w:t>
-      </w:r>
-      <w:r>
-        <w:t xml:space="preserve"> </w:t>
-      </w:r>
-      <w:r>
-        <w:rPr>
-          <w:b/>
-          <w:bCs/>
-        </w:rPr>
-        <w:t>[</w:t>
-      </w:r>
-      <w:r>
-        <w:rPr>
-          <w:b/>
-          <w:bCs/>
-        </w:rPr>
-        <w:t xml:space="preserve">specify which </w:t>
-      </w:r>
-      <w:r>
-        <w:rPr>
-          <w:b/>
-          <w:bCs/>
-        </w:rPr>
-        <w:t>each feature</w:t>
-      </w:r>
-      <w:r>
-        <w:rPr>
-          <w:b/>
-          <w:bCs/>
-        </w:rPr>
-        <w:t xml:space="preserve"> is </w:t>
-      </w:r>
-      <w:r>
-        <w:rPr>
-          <w:b/>
-          <w:bCs/>
-        </w:rPr>
-        <w:t>a</w:t>
-      </w:r>
-      <w:r>
-        <w:rPr>
-          <w:b/>
-          <w:bCs/>
-        </w:rPr>
-        <w:t xml:space="preserve"> user story for</w:t>
-      </w:r>
-      <w:r>
-        <w:rPr>
-          <w:b/>
-          <w:bCs/>
-        </w:rPr>
-        <w:t>]</w:t>
-      </w:r>
-      <w:r>
-        <w:rPr>
-          <w:b/>
-          <w:bCs/>
-        </w:rPr>
-        <w:t xml:space="preserve"> [template for user story and acceptance criteria </w:t>
-      </w:r>
-      <w:bookmarkStart w:id="0" w:name="OLE_LINK1"/>
-      <w:r>
-        <w:rPr>
-          <w:b/>
-          <w:bCs/>
-        </w:rPr>
-        <w:t>https://rubygarage.org/blog/clear-acceptance-criteria-and-why-its-important</w:t>
-      </w:r>
-      <w:bookmarkEnd w:id="0"/>
-      <w:r>
-        <w:rPr>
-          <w:b/>
-          <w:bCs/>
-        </w:rPr>
-        <w:t>]</w:t>
-      </w:r>
-    </w:p>
-    <w:p/>
-    <w:p/>
-    <w:p/>
-    <w:p/>
-    <w:p/>
-    <w:p/>
+        <w:rPr>
+          <w:rFonts w:asciiTheme="majorHAnsi" w:eastAsiaTheme="majorEastAsia" w:hAnsiTheme="majorHAnsi" w:cstheme="majorBidi"/>
+          <w:b/>
+          <w:bCs/>
+          <w:color w:val="345A8A" w:themeColor="accent1" w:themeShade="B5"/>
+          <w:lang w:val="en-CA"/>
+        </w:rPr>
+      </w:pPr>
+      <w:r>
+        <w:rPr>
+          <w:rFonts w:asciiTheme="majorHAnsi" w:eastAsiaTheme="majorEastAsia" w:hAnsiTheme="majorHAnsi" w:cstheme="majorBidi"/>
+          <w:b/>
+          <w:bCs/>
+          <w:color w:val="345A8A" w:themeColor="accent1" w:themeShade="B5"/>
+          <w:lang w:val="en-CA"/>
+        </w:rPr>
+        <w:t># Full Stack Flush Project Proposal</w:t>
+      </w:r>
+    </w:p>
+    <w:p>
+      <w:pPr>
+        <w:rPr>
+          <w:rFonts w:asciiTheme="majorHAnsi" w:eastAsiaTheme="majorEastAsia" w:hAnsiTheme="majorHAnsi" w:cstheme="majorBidi"/>
+          <w:b/>
+          <w:bCs/>
+          <w:color w:val="345A8A" w:themeColor="accent1" w:themeShade="B5"/>
+          <w:lang w:val="en-CA"/>
+        </w:rPr>
+      </w:pPr>
+    </w:p>
+    <w:p>
+      <w:pPr>
+        <w:rPr>
+          <w:rFonts w:asciiTheme="majorHAnsi" w:eastAsiaTheme="majorEastAsia" w:hAnsiTheme="majorHAnsi" w:cstheme="majorBidi"/>
+          <w:b/>
+          <w:bCs/>
+          <w:color w:val="345A8A" w:themeColor="accent1" w:themeShade="B5"/>
+          <w:lang w:val="en-CA"/>
+        </w:rPr>
+      </w:pPr>
+      <w:r>
+        <w:rPr>
+          <w:rFonts w:asciiTheme="majorHAnsi" w:eastAsiaTheme="majorEastAsia" w:hAnsiTheme="majorHAnsi" w:cstheme="majorBidi"/>
+          <w:b/>
+          <w:bCs/>
+          <w:color w:val="345A8A" w:themeColor="accent1" w:themeShade="B5"/>
+          <w:lang w:val="en-CA"/>
+        </w:rPr>
+        <w:t>## Project Summary and Vision</w:t>
+      </w:r>
+    </w:p>
+    <w:p>
+      <w:pPr>
+        <w:rPr>
+          <w:rFonts w:asciiTheme="majorHAnsi" w:eastAsiaTheme="majorEastAsia" w:hAnsiTheme="majorHAnsi" w:cstheme="majorBidi"/>
+          <w:b/>
+          <w:bCs/>
+          <w:color w:val="345A8A" w:themeColor="accent1" w:themeShade="B5"/>
+          <w:lang w:val="en-CA"/>
+        </w:rPr>
+      </w:pPr>
+    </w:p>
+    <w:p>
+      <w:pPr>
+        <w:rPr>
+          <w:rFonts w:asciiTheme="majorHAnsi" w:eastAsiaTheme="majorEastAsia" w:hAnsiTheme="majorHAnsi" w:cstheme="majorBidi"/>
+          <w:b/>
+          <w:bCs/>
+          <w:color w:val="345A8A" w:themeColor="accent1" w:themeShade="B5"/>
+          <w:lang w:val="en-CA"/>
+        </w:rPr>
+      </w:pPr>
+      <w:r>
+        <w:rPr>
+          <w:rFonts w:asciiTheme="majorHAnsi" w:eastAsiaTheme="majorEastAsia" w:hAnsiTheme="majorHAnsi" w:cstheme="majorBidi"/>
+          <w:b/>
+          <w:bCs/>
+          <w:color w:val="345A8A" w:themeColor="accent1" w:themeShade="B5"/>
+          <w:lang w:val="en-CA"/>
+        </w:rPr>
+        <w:t>## Core Features</w:t>
+      </w:r>
+    </w:p>
+    <w:p>
+      <w:pPr>
+        <w:rPr>
+          <w:rFonts w:asciiTheme="majorHAnsi" w:eastAsiaTheme="majorEastAsia" w:hAnsiTheme="majorHAnsi" w:cstheme="majorBidi"/>
+          <w:b/>
+          <w:bCs/>
+          <w:color w:val="345A8A" w:themeColor="accent1" w:themeShade="B5"/>
+          <w:lang w:val="en-CA"/>
+        </w:rPr>
+      </w:pPr>
+      <w:r>
+        <w:rPr>
+          <w:rFonts w:asciiTheme="majorHAnsi" w:eastAsiaTheme="majorEastAsia" w:hAnsiTheme="majorHAnsi" w:cstheme="majorBidi"/>
+          <w:b/>
+          <w:bCs/>
+          <w:color w:val="345A8A" w:themeColor="accent1" w:themeShade="B5"/>
+          <w:lang w:val="en-CA"/>
+        </w:rPr>
+        <w:t>### 1. Card Games</w:t>
+      </w:r>
+    </w:p>
+    <w:p>
+      <w:pPr>
+        <w:rPr>
+          <w:rFonts w:asciiTheme="majorHAnsi" w:eastAsiaTheme="majorEastAsia" w:hAnsiTheme="majorHAnsi" w:cstheme="majorBidi"/>
+          <w:b/>
+          <w:bCs/>
+          <w:color w:val="345A8A" w:themeColor="accent1" w:themeShade="B5"/>
+          <w:lang w:val="en-CA"/>
+        </w:rPr>
+      </w:pPr>
+      <w:r>
+        <w:rPr>
+          <w:rFonts w:asciiTheme="majorHAnsi" w:eastAsiaTheme="majorEastAsia" w:hAnsiTheme="majorHAnsi" w:cstheme="majorBidi"/>
+          <w:b/>
+          <w:bCs/>
+          <w:color w:val="345A8A" w:themeColor="accent1" w:themeShade="B5"/>
+          <w:lang w:val="en-CA"/>
+        </w:rPr>
+        <w:t xml:space="preserve">One of the main features of our project will be card games. We plan to have blackjack as the main card game of our project but would also like to add some sort of miniaturized version of poker, </w:t>
+      </w:r>
+      <w:proofErr w:type="gramStart"/>
+      <w:r>
+        <w:rPr>
+          <w:rFonts w:asciiTheme="majorHAnsi" w:eastAsiaTheme="majorEastAsia" w:hAnsiTheme="majorHAnsi" w:cstheme="majorBidi"/>
+          <w:b/>
+          <w:bCs/>
+          <w:color w:val="345A8A" w:themeColor="accent1" w:themeShade="B5"/>
+          <w:lang w:val="en-CA"/>
+        </w:rPr>
+        <w:t>similar to</w:t>
+      </w:r>
+      <w:proofErr w:type="gramEnd"/>
+      <w:r>
+        <w:rPr>
+          <w:rFonts w:asciiTheme="majorHAnsi" w:eastAsiaTheme="majorEastAsia" w:hAnsiTheme="majorHAnsi" w:cstheme="majorBidi"/>
+          <w:b/>
+          <w:bCs/>
+          <w:color w:val="345A8A" w:themeColor="accent1" w:themeShade="B5"/>
+          <w:lang w:val="en-CA"/>
+        </w:rPr>
+        <w:t xml:space="preserve"> the video game </w:t>
+      </w:r>
+      <w:proofErr w:type="spellStart"/>
+      <w:r>
+        <w:rPr>
+          <w:rFonts w:asciiTheme="majorHAnsi" w:eastAsiaTheme="majorEastAsia" w:hAnsiTheme="majorHAnsi" w:cstheme="majorBidi"/>
+          <w:b/>
+          <w:bCs/>
+          <w:color w:val="345A8A" w:themeColor="accent1" w:themeShade="B5"/>
+          <w:lang w:val="en-CA"/>
+        </w:rPr>
+        <w:t>Balatro</w:t>
+      </w:r>
+      <w:proofErr w:type="spellEnd"/>
+      <w:r>
+        <w:rPr>
+          <w:rFonts w:asciiTheme="majorHAnsi" w:eastAsiaTheme="majorEastAsia" w:hAnsiTheme="majorHAnsi" w:cstheme="majorBidi"/>
+          <w:b/>
+          <w:bCs/>
+          <w:color w:val="345A8A" w:themeColor="accent1" w:themeShade="B5"/>
+          <w:lang w:val="en-CA"/>
+        </w:rPr>
+        <w:t>.</w:t>
+      </w:r>
+    </w:p>
+    <w:p>
+      <w:pPr>
+        <w:rPr>
+          <w:rFonts w:asciiTheme="majorHAnsi" w:eastAsiaTheme="majorEastAsia" w:hAnsiTheme="majorHAnsi" w:cstheme="majorBidi"/>
+          <w:b/>
+          <w:bCs/>
+          <w:color w:val="345A8A" w:themeColor="accent1" w:themeShade="B5"/>
+          <w:lang w:val="en-CA"/>
+        </w:rPr>
+      </w:pPr>
+    </w:p>
+    <w:p>
+      <w:pPr>
+        <w:rPr>
+          <w:rFonts w:asciiTheme="majorHAnsi" w:eastAsiaTheme="majorEastAsia" w:hAnsiTheme="majorHAnsi" w:cstheme="majorBidi"/>
+          <w:b/>
+          <w:bCs/>
+          <w:color w:val="345A8A" w:themeColor="accent1" w:themeShade="B5"/>
+          <w:lang w:val="en-CA"/>
+        </w:rPr>
+      </w:pPr>
+      <w:r>
+        <w:rPr>
+          <w:rFonts w:asciiTheme="majorHAnsi" w:eastAsiaTheme="majorEastAsia" w:hAnsiTheme="majorHAnsi" w:cstheme="majorBidi"/>
+          <w:b/>
+          <w:bCs/>
+          <w:color w:val="345A8A" w:themeColor="accent1" w:themeShade="B5"/>
+          <w:lang w:val="en-CA"/>
+        </w:rPr>
+        <w:t>### 2. User Accounts</w:t>
+      </w:r>
+    </w:p>
+    <w:p>
+      <w:pPr>
+        <w:rPr>
+          <w:rFonts w:asciiTheme="majorHAnsi" w:eastAsiaTheme="majorEastAsia" w:hAnsiTheme="majorHAnsi" w:cstheme="majorBidi"/>
+          <w:b/>
+          <w:bCs/>
+          <w:color w:val="345A8A" w:themeColor="accent1" w:themeShade="B5"/>
+          <w:lang w:val="en-CA"/>
+        </w:rPr>
+      </w:pPr>
+      <w:r>
+        <w:rPr>
+          <w:rFonts w:asciiTheme="majorHAnsi" w:eastAsiaTheme="majorEastAsia" w:hAnsiTheme="majorHAnsi" w:cstheme="majorBidi"/>
+          <w:b/>
+          <w:bCs/>
+          <w:color w:val="345A8A" w:themeColor="accent1" w:themeShade="B5"/>
+          <w:lang w:val="en-CA"/>
+        </w:rPr>
+        <w:t>There will be a user accounts feature in our project. User accounts can be created and then must be used to access the rest of the website. This feature will include functionality for registering an account, logging in or out of an account, and viewing some basic account information.</w:t>
+      </w:r>
+    </w:p>
+    <w:p>
+      <w:pPr>
+        <w:rPr>
+          <w:rFonts w:asciiTheme="majorHAnsi" w:eastAsiaTheme="majorEastAsia" w:hAnsiTheme="majorHAnsi" w:cstheme="majorBidi"/>
+          <w:b/>
+          <w:bCs/>
+          <w:color w:val="345A8A" w:themeColor="accent1" w:themeShade="B5"/>
+          <w:lang w:val="en-CA"/>
+        </w:rPr>
+      </w:pPr>
+    </w:p>
+    <w:p>
+      <w:pPr>
+        <w:rPr>
+          <w:rFonts w:asciiTheme="majorHAnsi" w:eastAsiaTheme="majorEastAsia" w:hAnsiTheme="majorHAnsi" w:cstheme="majorBidi"/>
+          <w:b/>
+          <w:bCs/>
+          <w:color w:val="345A8A" w:themeColor="accent1" w:themeShade="B5"/>
+          <w:lang w:val="en-CA"/>
+        </w:rPr>
+      </w:pPr>
+      <w:r>
+        <w:rPr>
+          <w:rFonts w:asciiTheme="majorHAnsi" w:eastAsiaTheme="majorEastAsia" w:hAnsiTheme="majorHAnsi" w:cstheme="majorBidi"/>
+          <w:b/>
+          <w:bCs/>
+          <w:color w:val="345A8A" w:themeColor="accent1" w:themeShade="B5"/>
+          <w:lang w:val="en-CA"/>
+        </w:rPr>
+        <w:t>### 3. User Stats</w:t>
+      </w:r>
+    </w:p>
+    <w:p>
+      <w:pPr>
+        <w:rPr>
+          <w:rFonts w:asciiTheme="majorHAnsi" w:eastAsiaTheme="majorEastAsia" w:hAnsiTheme="majorHAnsi" w:cstheme="majorBidi"/>
+          <w:b/>
+          <w:bCs/>
+          <w:color w:val="345A8A" w:themeColor="accent1" w:themeShade="B5"/>
+          <w:lang w:val="en-CA"/>
+        </w:rPr>
+      </w:pPr>
+      <w:r>
+        <w:rPr>
+          <w:rFonts w:asciiTheme="majorHAnsi" w:eastAsiaTheme="majorEastAsia" w:hAnsiTheme="majorHAnsi" w:cstheme="majorBidi"/>
+          <w:b/>
+          <w:bCs/>
+          <w:color w:val="345A8A" w:themeColor="accent1" w:themeShade="B5"/>
+          <w:lang w:val="en-CA"/>
+        </w:rPr>
+        <w:t>To complement the user accounts feature, we will have a feature that allows users to track different statistics related to their own account. There will be a way for users to view their win/loss and profit/loss ratios, along with their transaction history showing their in/outflow of money.</w:t>
+      </w:r>
+    </w:p>
+    <w:p>
+      <w:pPr>
+        <w:rPr>
+          <w:rFonts w:asciiTheme="majorHAnsi" w:eastAsiaTheme="majorEastAsia" w:hAnsiTheme="majorHAnsi" w:cstheme="majorBidi"/>
+          <w:b/>
+          <w:bCs/>
+          <w:color w:val="345A8A" w:themeColor="accent1" w:themeShade="B5"/>
+          <w:lang w:val="en-CA"/>
+        </w:rPr>
+      </w:pPr>
+    </w:p>
+    <w:p>
+      <w:pPr>
+        <w:rPr>
+          <w:rFonts w:asciiTheme="majorHAnsi" w:eastAsiaTheme="majorEastAsia" w:hAnsiTheme="majorHAnsi" w:cstheme="majorBidi"/>
+          <w:b/>
+          <w:bCs/>
+          <w:color w:val="345A8A" w:themeColor="accent1" w:themeShade="B5"/>
+          <w:lang w:val="en-CA"/>
+        </w:rPr>
+      </w:pPr>
+      <w:r>
+        <w:rPr>
+          <w:rFonts w:asciiTheme="majorHAnsi" w:eastAsiaTheme="majorEastAsia" w:hAnsiTheme="majorHAnsi" w:cstheme="majorBidi"/>
+          <w:b/>
+          <w:bCs/>
+          <w:color w:val="345A8A" w:themeColor="accent1" w:themeShade="B5"/>
+          <w:lang w:val="en-CA"/>
+        </w:rPr>
+        <w:t>### 4. Teaching Fundamentals</w:t>
+      </w:r>
+    </w:p>
+    <w:p>
+      <w:pPr>
+        <w:rPr>
+          <w:rFonts w:asciiTheme="majorHAnsi" w:eastAsiaTheme="majorEastAsia" w:hAnsiTheme="majorHAnsi" w:cstheme="majorBidi"/>
+          <w:b/>
+          <w:bCs/>
+          <w:color w:val="345A8A" w:themeColor="accent1" w:themeShade="B5"/>
+          <w:lang w:val="en-CA"/>
+        </w:rPr>
+      </w:pPr>
+      <w:r>
+        <w:rPr>
+          <w:rFonts w:asciiTheme="majorHAnsi" w:eastAsiaTheme="majorEastAsia" w:hAnsiTheme="majorHAnsi" w:cstheme="majorBidi"/>
+          <w:b/>
+          <w:bCs/>
+          <w:color w:val="345A8A" w:themeColor="accent1" w:themeShade="B5"/>
+          <w:lang w:val="en-CA"/>
+        </w:rPr>
+        <w:t>There will be a teaching/learning section on our website to teach users how to play the different games on our website. Things like basic blackjack strategy lessons or card counting lessons will be available here.</w:t>
+      </w:r>
+    </w:p>
+    <w:p>
+      <w:pPr>
+        <w:rPr>
+          <w:rFonts w:asciiTheme="majorHAnsi" w:eastAsiaTheme="majorEastAsia" w:hAnsiTheme="majorHAnsi" w:cstheme="majorBidi"/>
+          <w:b/>
+          <w:bCs/>
+          <w:color w:val="345A8A" w:themeColor="accent1" w:themeShade="B5"/>
+          <w:lang w:val="en-CA"/>
+        </w:rPr>
+      </w:pPr>
+    </w:p>
+    <w:p>
+      <w:pPr>
+        <w:rPr>
+          <w:rFonts w:asciiTheme="majorHAnsi" w:eastAsiaTheme="majorEastAsia" w:hAnsiTheme="majorHAnsi" w:cstheme="majorBidi"/>
+          <w:b/>
+          <w:bCs/>
+          <w:color w:val="345A8A" w:themeColor="accent1" w:themeShade="B5"/>
+          <w:lang w:val="en-CA"/>
+        </w:rPr>
+      </w:pPr>
+      <w:r>
+        <w:rPr>
+          <w:rFonts w:asciiTheme="majorHAnsi" w:eastAsiaTheme="majorEastAsia" w:hAnsiTheme="majorHAnsi" w:cstheme="majorBidi"/>
+          <w:b/>
+          <w:bCs/>
+          <w:color w:val="345A8A" w:themeColor="accent1" w:themeShade="B5"/>
+          <w:lang w:val="en-CA"/>
+        </w:rPr>
+        <w:t>### 5. Leaderboard</w:t>
+      </w:r>
+    </w:p>
+    <w:p>
+      <w:pPr>
+        <w:rPr>
+          <w:rFonts w:asciiTheme="majorHAnsi" w:eastAsiaTheme="majorEastAsia" w:hAnsiTheme="majorHAnsi" w:cstheme="majorBidi"/>
+          <w:b/>
+          <w:bCs/>
+          <w:color w:val="345A8A" w:themeColor="accent1" w:themeShade="B5"/>
+          <w:lang w:val="en-CA"/>
+        </w:rPr>
+      </w:pPr>
+      <w:r>
+        <w:rPr>
+          <w:rFonts w:asciiTheme="majorHAnsi" w:eastAsiaTheme="majorEastAsia" w:hAnsiTheme="majorHAnsi" w:cstheme="majorBidi"/>
+          <w:b/>
+          <w:bCs/>
+          <w:color w:val="345A8A" w:themeColor="accent1" w:themeShade="B5"/>
+          <w:lang w:val="en-CA"/>
+        </w:rPr>
+        <w:t>Another feature that can complement our user accounts functionality is our leaderboard feature. There will be a leaderboard that displays the biggest winners on the website, based on users' win/loss ratio.</w:t>
+      </w:r>
+    </w:p>
+    <w:p>
+      <w:pPr>
+        <w:rPr>
+          <w:rFonts w:asciiTheme="majorHAnsi" w:eastAsiaTheme="majorEastAsia" w:hAnsiTheme="majorHAnsi" w:cstheme="majorBidi"/>
+          <w:b/>
+          <w:bCs/>
+          <w:color w:val="345A8A" w:themeColor="accent1" w:themeShade="B5"/>
+          <w:lang w:val="en-CA"/>
+        </w:rPr>
+      </w:pPr>
+    </w:p>
+    <w:p>
+      <w:pPr>
+        <w:rPr>
+          <w:rFonts w:asciiTheme="majorHAnsi" w:eastAsiaTheme="majorEastAsia" w:hAnsiTheme="majorHAnsi" w:cstheme="majorBidi"/>
+          <w:b/>
+          <w:bCs/>
+          <w:color w:val="345A8A" w:themeColor="accent1" w:themeShade="B5"/>
+          <w:lang w:val="en-CA"/>
+        </w:rPr>
+      </w:pPr>
+      <w:r>
+        <w:rPr>
+          <w:rFonts w:asciiTheme="majorHAnsi" w:eastAsiaTheme="majorEastAsia" w:hAnsiTheme="majorHAnsi" w:cstheme="majorBidi"/>
+          <w:b/>
+          <w:bCs/>
+          <w:color w:val="345A8A" w:themeColor="accent1" w:themeShade="B5"/>
+          <w:lang w:val="en-CA"/>
+        </w:rPr>
+        <w:t>### 6. Roulette</w:t>
+      </w:r>
+    </w:p>
+    <w:p>
+      <w:pPr>
+        <w:rPr>
+          <w:rFonts w:asciiTheme="majorHAnsi" w:eastAsiaTheme="majorEastAsia" w:hAnsiTheme="majorHAnsi" w:cstheme="majorBidi"/>
+          <w:b/>
+          <w:bCs/>
+          <w:color w:val="345A8A" w:themeColor="accent1" w:themeShade="B5"/>
+          <w:lang w:val="en-CA"/>
+        </w:rPr>
+      </w:pPr>
+      <w:r>
+        <w:rPr>
+          <w:rFonts w:asciiTheme="majorHAnsi" w:eastAsiaTheme="majorEastAsia" w:hAnsiTheme="majorHAnsi" w:cstheme="majorBidi"/>
+          <w:b/>
+          <w:bCs/>
+          <w:color w:val="345A8A" w:themeColor="accent1" w:themeShade="B5"/>
+          <w:lang w:val="en-CA"/>
+        </w:rPr>
+        <w:t>There will be a roulette table game on our website as an alternative option to playing card games. It will be a simple roulette table that follows typical roulette rules and standards.</w:t>
+      </w:r>
+    </w:p>
+    <w:p>
+      <w:pPr>
+        <w:rPr>
+          <w:rFonts w:asciiTheme="majorHAnsi" w:eastAsiaTheme="majorEastAsia" w:hAnsiTheme="majorHAnsi" w:cstheme="majorBidi"/>
+          <w:b/>
+          <w:bCs/>
+          <w:color w:val="345A8A" w:themeColor="accent1" w:themeShade="B5"/>
+          <w:lang w:val="en-CA"/>
+        </w:rPr>
+      </w:pPr>
+    </w:p>
+    <w:p>
+      <w:pPr>
+        <w:rPr>
+          <w:rFonts w:asciiTheme="majorHAnsi" w:eastAsiaTheme="majorEastAsia" w:hAnsiTheme="majorHAnsi" w:cstheme="majorBidi"/>
+          <w:b/>
+          <w:bCs/>
+          <w:color w:val="345A8A" w:themeColor="accent1" w:themeShade="B5"/>
+          <w:lang w:val="en-CA"/>
+        </w:rPr>
+      </w:pPr>
+      <w:r>
+        <w:rPr>
+          <w:rFonts w:asciiTheme="majorHAnsi" w:eastAsiaTheme="majorEastAsia" w:hAnsiTheme="majorHAnsi" w:cstheme="majorBidi"/>
+          <w:b/>
+          <w:bCs/>
+          <w:color w:val="345A8A" w:themeColor="accent1" w:themeShade="B5"/>
+          <w:lang w:val="en-CA"/>
+        </w:rPr>
+        <w:t>### 7. Time Limit Reminders ?</w:t>
+      </w:r>
+    </w:p>
+    <w:p>
+      <w:pPr>
+        <w:rPr>
+          <w:rFonts w:asciiTheme="majorHAnsi" w:eastAsiaTheme="majorEastAsia" w:hAnsiTheme="majorHAnsi" w:cstheme="majorBidi"/>
+          <w:b/>
+          <w:bCs/>
+          <w:color w:val="345A8A" w:themeColor="accent1" w:themeShade="B5"/>
+          <w:lang w:val="en-CA"/>
+        </w:rPr>
+      </w:pPr>
+      <w:r>
+        <w:rPr>
+          <w:rFonts w:asciiTheme="majorHAnsi" w:eastAsiaTheme="majorEastAsia" w:hAnsiTheme="majorHAnsi" w:cstheme="majorBidi"/>
+          <w:b/>
+          <w:bCs/>
+          <w:i/>
+          <w:iCs/>
+          <w:color w:val="345A8A" w:themeColor="accent1" w:themeShade="B5"/>
+          <w:lang w:val="en-CA"/>
+        </w:rPr>
+        <w:t>*This is an extra feature I thought of in case we want to take be a more moral/ethical stance in our project overall. Could tie into our vision statement somewhere about how we're advocating for gambling addiction awareness ? idk like forcing reminders that tell people to take breaks or forcing pop-ups that remind people the dangers and risks of gambling and getting addicted. Could argue we're taking a stance of trying to force all gambling websites to follow some set of standards that warn people about the risks rather than trying to be as addictive as possible. Not really a realistic goal but could be interesting, or we could also just go the complete opposite route and say we want our site to be as addictive as possible LOL*</w:t>
+      </w:r>
+    </w:p>
+    <w:p>
+      <w:pPr>
+        <w:rPr>
+          <w:rFonts w:asciiTheme="majorHAnsi" w:eastAsiaTheme="majorEastAsia" w:hAnsiTheme="majorHAnsi" w:cstheme="majorBidi"/>
+          <w:b/>
+          <w:bCs/>
+          <w:color w:val="345A8A" w:themeColor="accent1" w:themeShade="B5"/>
+          <w:lang w:val="en-CA"/>
+        </w:rPr>
+      </w:pPr>
+    </w:p>
+    <w:p>
+      <w:pPr>
+        <w:rPr>
+          <w:rFonts w:asciiTheme="majorHAnsi" w:eastAsiaTheme="majorEastAsia" w:hAnsiTheme="majorHAnsi" w:cstheme="majorBidi"/>
+          <w:b/>
+          <w:bCs/>
+          <w:color w:val="345A8A" w:themeColor="accent1" w:themeShade="B5"/>
+          <w:lang w:val="en-CA"/>
+        </w:rPr>
+      </w:pPr>
+      <w:r>
+        <w:rPr>
+          <w:rFonts w:asciiTheme="majorHAnsi" w:eastAsiaTheme="majorEastAsia" w:hAnsiTheme="majorHAnsi" w:cstheme="majorBidi"/>
+          <w:b/>
+          <w:bCs/>
+          <w:color w:val="345A8A" w:themeColor="accent1" w:themeShade="B5"/>
+          <w:lang w:val="en-CA"/>
+        </w:rPr>
+        <w:t>## Technologies</w:t>
+      </w:r>
+    </w:p>
+    <w:p>
+      <w:pPr>
+        <w:rPr>
+          <w:rFonts w:asciiTheme="majorHAnsi" w:eastAsiaTheme="majorEastAsia" w:hAnsiTheme="majorHAnsi" w:cstheme="majorBidi"/>
+          <w:b/>
+          <w:bCs/>
+          <w:color w:val="345A8A" w:themeColor="accent1" w:themeShade="B5"/>
+          <w:lang w:val="en-CA"/>
+        </w:rPr>
+      </w:pPr>
+      <w:r>
+        <w:rPr>
+          <w:rFonts w:asciiTheme="majorHAnsi" w:eastAsiaTheme="majorEastAsia" w:hAnsiTheme="majorHAnsi" w:cstheme="majorBidi"/>
+          <w:b/>
+          <w:bCs/>
+          <w:color w:val="345A8A" w:themeColor="accent1" w:themeShade="B5"/>
+          <w:lang w:val="en-CA"/>
+        </w:rPr>
+        <w:t>As a group we have not fully decided which technologies we will be using to build our project, but we discussed some potential options during our first meeting. We discussed using different languages like Java, Python, and JavaScript, or even using different frameworks for the frontend and backend. Some potential candidates we came up with:</w:t>
+      </w:r>
+    </w:p>
+    <w:p>
+      <w:pPr>
+        <w:rPr>
+          <w:rFonts w:asciiTheme="majorHAnsi" w:eastAsiaTheme="majorEastAsia" w:hAnsiTheme="majorHAnsi" w:cstheme="majorBidi"/>
+          <w:b/>
+          <w:bCs/>
+          <w:color w:val="345A8A" w:themeColor="accent1" w:themeShade="B5"/>
+          <w:lang w:val="en-CA"/>
+        </w:rPr>
+      </w:pPr>
+      <w:r>
+        <w:rPr>
+          <w:rFonts w:asciiTheme="majorHAnsi" w:eastAsiaTheme="majorEastAsia" w:hAnsiTheme="majorHAnsi" w:cstheme="majorBidi"/>
+          <w:b/>
+          <w:bCs/>
+          <w:color w:val="345A8A" w:themeColor="accent1" w:themeShade="B5"/>
+          <w:lang w:val="en-CA"/>
+        </w:rPr>
+        <w:t>* Python</w:t>
+      </w:r>
+    </w:p>
+    <w:p>
+      <w:pPr>
+        <w:rPr>
+          <w:rFonts w:asciiTheme="majorHAnsi" w:eastAsiaTheme="majorEastAsia" w:hAnsiTheme="majorHAnsi" w:cstheme="majorBidi"/>
+          <w:b/>
+          <w:bCs/>
+          <w:color w:val="345A8A" w:themeColor="accent1" w:themeShade="B5"/>
+          <w:lang w:val="en-CA"/>
+        </w:rPr>
+      </w:pPr>
+      <w:r>
+        <w:rPr>
+          <w:rFonts w:asciiTheme="majorHAnsi" w:eastAsiaTheme="majorEastAsia" w:hAnsiTheme="majorHAnsi" w:cstheme="majorBidi"/>
+          <w:b/>
+          <w:bCs/>
+          <w:color w:val="345A8A" w:themeColor="accent1" w:themeShade="B5"/>
+          <w:lang w:val="en-CA"/>
+        </w:rPr>
+        <w:t>    * Flask</w:t>
+      </w:r>
+    </w:p>
+    <w:p>
+      <w:pPr>
+        <w:rPr>
+          <w:rFonts w:asciiTheme="majorHAnsi" w:eastAsiaTheme="majorEastAsia" w:hAnsiTheme="majorHAnsi" w:cstheme="majorBidi"/>
+          <w:b/>
+          <w:bCs/>
+          <w:color w:val="345A8A" w:themeColor="accent1" w:themeShade="B5"/>
+          <w:lang w:val="en-CA"/>
+        </w:rPr>
+      </w:pPr>
+      <w:r>
+        <w:rPr>
+          <w:rFonts w:asciiTheme="majorHAnsi" w:eastAsiaTheme="majorEastAsia" w:hAnsiTheme="majorHAnsi" w:cstheme="majorBidi"/>
+          <w:b/>
+          <w:bCs/>
+          <w:color w:val="345A8A" w:themeColor="accent1" w:themeShade="B5"/>
+          <w:lang w:val="en-CA"/>
+        </w:rPr>
+        <w:t>    * Django</w:t>
+      </w:r>
+    </w:p>
+    <w:p>
+      <w:pPr>
+        <w:rPr>
+          <w:rFonts w:asciiTheme="majorHAnsi" w:eastAsiaTheme="majorEastAsia" w:hAnsiTheme="majorHAnsi" w:cstheme="majorBidi"/>
+          <w:b/>
+          <w:bCs/>
+          <w:color w:val="345A8A" w:themeColor="accent1" w:themeShade="B5"/>
+          <w:lang w:val="en-CA"/>
+        </w:rPr>
+      </w:pPr>
+      <w:r>
+        <w:rPr>
+          <w:rFonts w:asciiTheme="majorHAnsi" w:eastAsiaTheme="majorEastAsia" w:hAnsiTheme="majorHAnsi" w:cstheme="majorBidi"/>
+          <w:b/>
+          <w:bCs/>
+          <w:color w:val="345A8A" w:themeColor="accent1" w:themeShade="B5"/>
+          <w:lang w:val="en-CA"/>
+        </w:rPr>
+        <w:t>* Java</w:t>
+      </w:r>
+    </w:p>
+    <w:p>
+      <w:pPr>
+        <w:rPr>
+          <w:rFonts w:asciiTheme="majorHAnsi" w:eastAsiaTheme="majorEastAsia" w:hAnsiTheme="majorHAnsi" w:cstheme="majorBidi"/>
+          <w:b/>
+          <w:bCs/>
+          <w:color w:val="345A8A" w:themeColor="accent1" w:themeShade="B5"/>
+          <w:lang w:val="en-CA"/>
+        </w:rPr>
+      </w:pPr>
+      <w:r>
+        <w:rPr>
+          <w:rFonts w:asciiTheme="majorHAnsi" w:eastAsiaTheme="majorEastAsia" w:hAnsiTheme="majorHAnsi" w:cstheme="majorBidi"/>
+          <w:b/>
+          <w:bCs/>
+          <w:color w:val="345A8A" w:themeColor="accent1" w:themeShade="B5"/>
+          <w:lang w:val="en-CA"/>
+        </w:rPr>
+        <w:t>    * Spring</w:t>
+      </w:r>
+    </w:p>
+    <w:p>
+      <w:pPr>
+        <w:rPr>
+          <w:rFonts w:asciiTheme="majorHAnsi" w:eastAsiaTheme="majorEastAsia" w:hAnsiTheme="majorHAnsi" w:cstheme="majorBidi"/>
+          <w:b/>
+          <w:bCs/>
+          <w:color w:val="345A8A" w:themeColor="accent1" w:themeShade="B5"/>
+          <w:lang w:val="en-CA"/>
+        </w:rPr>
+      </w:pPr>
+      <w:r>
+        <w:rPr>
+          <w:rFonts w:asciiTheme="majorHAnsi" w:eastAsiaTheme="majorEastAsia" w:hAnsiTheme="majorHAnsi" w:cstheme="majorBidi"/>
+          <w:b/>
+          <w:bCs/>
+          <w:color w:val="345A8A" w:themeColor="accent1" w:themeShade="B5"/>
+          <w:lang w:val="en-CA"/>
+        </w:rPr>
+        <w:t>* JavaScript</w:t>
+      </w:r>
+    </w:p>
+    <w:p>
+      <w:pPr>
+        <w:rPr>
+          <w:rFonts w:asciiTheme="majorHAnsi" w:eastAsiaTheme="majorEastAsia" w:hAnsiTheme="majorHAnsi" w:cstheme="majorBidi"/>
+          <w:b/>
+          <w:bCs/>
+          <w:color w:val="345A8A" w:themeColor="accent1" w:themeShade="B5"/>
+          <w:lang w:val="en-CA"/>
+        </w:rPr>
+      </w:pPr>
+      <w:r>
+        <w:rPr>
+          <w:rFonts w:asciiTheme="majorHAnsi" w:eastAsiaTheme="majorEastAsia" w:hAnsiTheme="majorHAnsi" w:cstheme="majorBidi"/>
+          <w:b/>
+          <w:bCs/>
+          <w:color w:val="345A8A" w:themeColor="accent1" w:themeShade="B5"/>
+          <w:lang w:val="en-CA"/>
+        </w:rPr>
+        <w:t>    * Angular</w:t>
+      </w:r>
+    </w:p>
+    <w:p>
+      <w:pPr>
+        <w:rPr>
+          <w:rFonts w:asciiTheme="majorHAnsi" w:eastAsiaTheme="majorEastAsia" w:hAnsiTheme="majorHAnsi" w:cstheme="majorBidi"/>
+          <w:b/>
+          <w:bCs/>
+          <w:color w:val="345A8A" w:themeColor="accent1" w:themeShade="B5"/>
+          <w:lang w:val="en-CA"/>
+        </w:rPr>
+      </w:pPr>
+      <w:r>
+        <w:rPr>
+          <w:rFonts w:asciiTheme="majorHAnsi" w:eastAsiaTheme="majorEastAsia" w:hAnsiTheme="majorHAnsi" w:cstheme="majorBidi"/>
+          <w:b/>
+          <w:bCs/>
+          <w:color w:val="345A8A" w:themeColor="accent1" w:themeShade="B5"/>
+          <w:lang w:val="en-CA"/>
+        </w:rPr>
+        <w:t>    * React</w:t>
+      </w:r>
+    </w:p>
+    <w:p>
+      <w:pPr>
+        <w:rPr>
+          <w:rFonts w:asciiTheme="majorHAnsi" w:eastAsiaTheme="majorEastAsia" w:hAnsiTheme="majorHAnsi" w:cstheme="majorBidi"/>
+          <w:b/>
+          <w:bCs/>
+          <w:color w:val="345A8A" w:themeColor="accent1" w:themeShade="B5"/>
+          <w:lang w:val="en-CA"/>
+        </w:rPr>
+      </w:pPr>
+      <w:r>
+        <w:rPr>
+          <w:rFonts w:asciiTheme="majorHAnsi" w:eastAsiaTheme="majorEastAsia" w:hAnsiTheme="majorHAnsi" w:cstheme="majorBidi"/>
+          <w:b/>
+          <w:bCs/>
+          <w:color w:val="345A8A" w:themeColor="accent1" w:themeShade="B5"/>
+          <w:lang w:val="en-CA"/>
+        </w:rPr>
+        <w:t>    * Node.js</w:t>
+      </w:r>
+    </w:p>
+    <w:p>
+      <w:pPr>
+        <w:rPr>
+          <w:rFonts w:asciiTheme="majorHAnsi" w:eastAsiaTheme="majorEastAsia" w:hAnsiTheme="majorHAnsi" w:cstheme="majorBidi"/>
+          <w:b/>
+          <w:bCs/>
+          <w:color w:val="345A8A" w:themeColor="accent1" w:themeShade="B5"/>
+          <w:lang w:val="en-CA"/>
+        </w:rPr>
+      </w:pPr>
+      <w:r>
+        <w:rPr>
+          <w:rFonts w:asciiTheme="majorHAnsi" w:eastAsiaTheme="majorEastAsia" w:hAnsiTheme="majorHAnsi" w:cstheme="majorBidi"/>
+          <w:b/>
+          <w:bCs/>
+          <w:color w:val="345A8A" w:themeColor="accent1" w:themeShade="B5"/>
+          <w:lang w:val="en-CA"/>
+        </w:rPr>
+        <w:lastRenderedPageBreak/>
+        <w:t>    * Vue.js</w:t>
+      </w:r>
+    </w:p>
+    <w:p>
+      <w:pPr>
+        <w:rPr>
+          <w:rFonts w:asciiTheme="majorHAnsi" w:eastAsiaTheme="majorEastAsia" w:hAnsiTheme="majorHAnsi" w:cstheme="majorBidi"/>
+          <w:b/>
+          <w:bCs/>
+          <w:color w:val="345A8A" w:themeColor="accent1" w:themeShade="B5"/>
+          <w:lang w:val="en-CA"/>
+        </w:rPr>
+      </w:pPr>
+      <w:r>
+        <w:rPr>
+          <w:rFonts w:asciiTheme="majorHAnsi" w:eastAsiaTheme="majorEastAsia" w:hAnsiTheme="majorHAnsi" w:cstheme="majorBidi"/>
+          <w:b/>
+          <w:bCs/>
+          <w:color w:val="345A8A" w:themeColor="accent1" w:themeShade="B5"/>
+          <w:lang w:val="en-CA"/>
+        </w:rPr>
+        <w:t>    * next.js</w:t>
+      </w:r>
+    </w:p>
+    <w:p>
+      <w:pPr>
+        <w:rPr>
+          <w:rFonts w:asciiTheme="majorHAnsi" w:eastAsiaTheme="majorEastAsia" w:hAnsiTheme="majorHAnsi" w:cstheme="majorBidi"/>
+          <w:b/>
+          <w:bCs/>
+          <w:color w:val="345A8A" w:themeColor="accent1" w:themeShade="B5"/>
+          <w:lang w:val="en-CA"/>
+        </w:rPr>
+      </w:pPr>
+    </w:p>
+    <w:p>
+      <w:pPr>
+        <w:rPr>
+          <w:rFonts w:asciiTheme="majorHAnsi" w:eastAsiaTheme="majorEastAsia" w:hAnsiTheme="majorHAnsi" w:cstheme="majorBidi"/>
+          <w:b/>
+          <w:bCs/>
+          <w:color w:val="345A8A" w:themeColor="accent1" w:themeShade="B5"/>
+          <w:lang w:val="en-CA"/>
+        </w:rPr>
+      </w:pPr>
+      <w:r>
+        <w:rPr>
+          <w:rFonts w:asciiTheme="majorHAnsi" w:eastAsiaTheme="majorEastAsia" w:hAnsiTheme="majorHAnsi" w:cstheme="majorBidi"/>
+          <w:b/>
+          <w:bCs/>
+          <w:color w:val="345A8A" w:themeColor="accent1" w:themeShade="B5"/>
+          <w:lang w:val="en-CA"/>
+        </w:rPr>
+        <w:t>## User Stories</w:t>
+      </w:r>
+    </w:p>
+    <w:p>
+      <w:pPr>
+        <w:rPr>
+          <w:rFonts w:asciiTheme="majorHAnsi" w:eastAsiaTheme="majorEastAsia" w:hAnsiTheme="majorHAnsi" w:cstheme="majorBidi"/>
+          <w:b/>
+          <w:bCs/>
+          <w:color w:val="345A8A" w:themeColor="accent1" w:themeShade="B5"/>
+          <w:lang w:val="en-CA"/>
+        </w:rPr>
+      </w:pPr>
+    </w:p>
     <w:p/>
     <w:sectPr>
       <w:pgSz w:w="12240" w:h="15840"/>
@@ -435,7 +832,7 @@
 </file>
 
 <file path=word/styles.xml><?xml version="1.0" encoding="utf-8"?>
-<w:styles xmlns:mc="http://schemas.openxmlformats.org/markup-compatibility/2006" xmlns:r="http://schemas.openxmlformats.org/officeDocument/2006/relationships" xmlns:w="http://schemas.openxmlformats.org/wordprocessingml/2006/main" xmlns:w14="http://schemas.microsoft.com/office/word/2010/wordml" xmlns:w15="http://schemas.microsoft.com/office/word/2012/wordml" xmlns:w16cex="http://schemas.microsoft.com/office/word/2018/wordml/cex" xmlns:w16cid="http://schemas.microsoft.com/office/word/2016/wordml/cid" xmlns:w16="http://schemas.microsoft.com/office/word/2018/wordml" xmlns:w16sdtdh="http://schemas.microsoft.com/office/word/2020/wordml/sdtdatahash" xmlns:w16se="http://schemas.microsoft.com/office/word/2015/wordml/symex" mc:Ignorable="w14 w15 w16se w16cid w16 w16cex w16sdtdh">
+<w:styles xmlns:mc="http://schemas.openxmlformats.org/markup-compatibility/2006" xmlns:r="http://schemas.openxmlformats.org/officeDocument/2006/relationships" xmlns:w="http://schemas.openxmlformats.org/wordprocessingml/2006/main" xmlns:w14="http://schemas.microsoft.com/office/word/2010/wordml" xmlns:w15="http://schemas.microsoft.com/office/word/2012/wordml" xmlns:w16cex="http://schemas.microsoft.com/office/word/2018/wordml/cex" xmlns:w16cid="http://schemas.microsoft.com/office/word/2016/wordml/cid" xmlns:w16="http://schemas.microsoft.com/office/word/2018/wordml" xmlns:w16du="http://schemas.microsoft.com/office/word/2023/wordml/word16du" xmlns:w16sdtdh="http://schemas.microsoft.com/office/word/2020/wordml/sdtdatahash" xmlns:w16sdtfl="http://schemas.microsoft.com/office/word/2024/wordml/sdtformatlock" xmlns:w16se="http://schemas.microsoft.com/office/word/2015/wordml/symex" mc:Ignorable="w14 w15 w16se w16cid w16 w16cex w16sdtdh w16sdtfl w16du">
   <w:docDefaults>
     <w:rPrDefault>
       <w:rPr>
@@ -879,7 +1276,6 @@
   <w:style w:type="character" w:default="1" w:styleId="DefaultParagraphFont">
     <w:name w:val="Default Paragraph Font"/>
     <w:uiPriority w:val="1"/>
-    <w:semiHidden/>
     <w:unhideWhenUsed/>
   </w:style>
   <w:style w:type="table" w:default="1" w:styleId="TableNormal">

</xml_diff>